<commit_message>
ukol2 uprava HTML CSS
</commit_message>
<xml_diff>
--- a/download/word - verze ukolů/html-css/html-css-2.docx
+++ b/download/word - verze ukolů/html-css/html-css-2.docx
@@ -1,6 +1,6 @@
 
 <file path=word/document.xml><?xml version="1.0" encoding="utf-8"?>
-<w:document xmlns:wpc="http://schemas.microsoft.com/office/word/2010/wordprocessingCanvas" xmlns:cx="http://schemas.microsoft.com/office/drawing/2014/chartex" xmlns:cx1="http://schemas.microsoft.com/office/drawing/2015/9/8/chartex" xmlns:cx2="http://schemas.microsoft.com/office/drawing/2015/10/21/chartex" xmlns:cx3="http://schemas.microsoft.com/office/drawing/2016/5/9/chartex" xmlns:cx4="http://schemas.microsoft.com/office/drawing/2016/5/10/chartex" xmlns:cx5="http://schemas.microsoft.com/office/drawing/2016/5/11/chartex" xmlns:cx6="http://schemas.microsoft.com/office/drawing/2016/5/12/chartex" xmlns:cx7="http://schemas.microsoft.com/office/drawing/2016/5/13/chartex" xmlns:cx8="http://schemas.microsoft.com/office/drawing/2016/5/14/chartex" xmlns:mc="http://schemas.openxmlformats.org/markup-compatibility/2006" xmlns:aink="http://schemas.microsoft.com/office/drawing/2016/ink" xmlns:am3d="http://schemas.microsoft.com/office/drawing/2017/model3d" xmlns:o="urn:schemas-microsoft-com:office:office" xmlns:oel="http://schemas.microsoft.com/office/2019/extlst" xmlns:r="http://schemas.openxmlformats.org/officeDocument/2006/relationships" xmlns:m="http://schemas.openxmlformats.org/officeDocument/2006/math" xmlns:v="urn:schemas-microsoft-com:vml" xmlns:wp14="http://schemas.microsoft.com/office/word/2010/wordprocessingDrawing" xmlns:wp="http://schemas.openxmlformats.org/drawingml/2006/wordprocessingDrawing" xmlns:w10="urn:schemas-microsoft-com:office:word" xmlns:w="http://schemas.openxmlformats.org/wordprocessingml/2006/main" xmlns:w14="http://schemas.microsoft.com/office/word/2010/wordml" xmlns:w15="http://schemas.microsoft.com/office/word/2012/wordml" xmlns:w16cex="http://schemas.microsoft.com/office/word/2018/wordml/cex" xmlns:w16cid="http://schemas.microsoft.com/office/word/2016/wordml/cid" xmlns:w16="http://schemas.microsoft.com/office/word/2018/wordml" xmlns:w16sdtdh="http://schemas.microsoft.com/office/word/2020/wordml/sdtdatahash" xmlns:w16se="http://schemas.microsoft.com/office/word/2015/wordml/symex" xmlns:wpg="http://schemas.microsoft.com/office/word/2010/wordprocessingGroup" xmlns:wpi="http://schemas.microsoft.com/office/word/2010/wordprocessingInk" xmlns:wne="http://schemas.microsoft.com/office/word/2006/wordml" xmlns:wps="http://schemas.microsoft.com/office/word/2010/wordprocessingShape" mc:Ignorable="w14 w15 w16se w16cid w16 w16cex w16sdtdh wp14">
+<w:document xmlns:wpc="http://schemas.microsoft.com/office/word/2010/wordprocessingCanvas" xmlns:cx="http://schemas.microsoft.com/office/drawing/2014/chartex" xmlns:cx1="http://schemas.microsoft.com/office/drawing/2015/9/8/chartex" xmlns:cx2="http://schemas.microsoft.com/office/drawing/2015/10/21/chartex" xmlns:cx3="http://schemas.microsoft.com/office/drawing/2016/5/9/chartex" xmlns:cx4="http://schemas.microsoft.com/office/drawing/2016/5/10/chartex" xmlns:cx5="http://schemas.microsoft.com/office/drawing/2016/5/11/chartex" xmlns:cx6="http://schemas.microsoft.com/office/drawing/2016/5/12/chartex" xmlns:cx7="http://schemas.microsoft.com/office/drawing/2016/5/13/chartex" xmlns:cx8="http://schemas.microsoft.com/office/drawing/2016/5/14/chartex" xmlns:mc="http://schemas.openxmlformats.org/markup-compatibility/2006" xmlns:aink="http://schemas.microsoft.com/office/drawing/2016/ink" xmlns:am3d="http://schemas.microsoft.com/office/drawing/2017/model3d" xmlns:o="urn:schemas-microsoft-com:office:office" xmlns:r="http://schemas.openxmlformats.org/officeDocument/2006/relationships" xmlns:m="http://schemas.openxmlformats.org/officeDocument/2006/math" xmlns:v="urn:schemas-microsoft-com:vml" xmlns:wp14="http://schemas.microsoft.com/office/word/2010/wordprocessingDrawing" xmlns:wp="http://schemas.openxmlformats.org/drawingml/2006/wordprocessingDrawing" xmlns:w10="urn:schemas-microsoft-com:office:word" xmlns:w="http://schemas.openxmlformats.org/wordprocessingml/2006/main" xmlns:w14="http://schemas.microsoft.com/office/word/2010/wordml" xmlns:w15="http://schemas.microsoft.com/office/word/2012/wordml" xmlns:w16cex="http://schemas.microsoft.com/office/word/2018/wordml/cex" xmlns:w16cid="http://schemas.microsoft.com/office/word/2016/wordml/cid" xmlns:w16="http://schemas.microsoft.com/office/word/2018/wordml" xmlns:w16sdtdh="http://schemas.microsoft.com/office/word/2020/wordml/sdtdatahash" xmlns:w16se="http://schemas.microsoft.com/office/word/2015/wordml/symex" xmlns:wpg="http://schemas.microsoft.com/office/word/2010/wordprocessingGroup" xmlns:wpi="http://schemas.microsoft.com/office/word/2010/wordprocessingInk" xmlns:wne="http://schemas.microsoft.com/office/word/2006/wordml" xmlns:wps="http://schemas.microsoft.com/office/word/2010/wordprocessingShape" mc:Ignorable="w14 w15 w16se w16cid w16 w16cex w16sdtdh wp14">
   <w:body>
     <w:p>
       <w:pPr>
@@ -69,6 +69,15 @@
           <w:sz w:val="24"/>
           <w:szCs w:val="20"/>
         </w:rPr>
+        <w:t xml:space="preserve"> nebo hře</w:t>
+      </w:r>
+      <w:r>
+        <w:rPr>
+          <w:rFonts w:ascii="Times New Roman" w:eastAsia="Times New Roman" w:hAnsi="Times New Roman" w:cs="Times New Roman"/>
+          <w:color w:val="0A0700"/>
+          <w:sz w:val="24"/>
+          <w:szCs w:val="20"/>
+        </w:rPr>
         <w:t>.</w:t>
       </w:r>
     </w:p>
@@ -105,7 +114,23 @@
           <w:sz w:val="24"/>
           <w:szCs w:val="20"/>
         </w:rPr>
-        <w:t xml:space="preserve"> úkolem je vytvořit jednoduchou webovou stránku, která bude popisovat tvůj oblíbený film. Stránka by měla obsahovat vše co jsme si v dnešní lekci ukázali.</w:t>
+        <w:t xml:space="preserve"> úkolem je vytvořit jednoduchou webovou stránku, která bude popisovat tvůj oblíbený film</w:t>
+      </w:r>
+      <w:r>
+        <w:rPr>
+          <w:rFonts w:ascii="Times New Roman" w:eastAsia="Times New Roman" w:hAnsi="Times New Roman" w:cs="Times New Roman"/>
+          <w:sz w:val="24"/>
+          <w:szCs w:val="20"/>
+        </w:rPr>
+        <w:t xml:space="preserve"> nebo hru</w:t>
+      </w:r>
+      <w:r>
+        <w:rPr>
+          <w:rFonts w:ascii="Times New Roman" w:eastAsia="Times New Roman" w:hAnsi="Times New Roman" w:cs="Times New Roman"/>
+          <w:sz w:val="24"/>
+          <w:szCs w:val="20"/>
+        </w:rPr>
+        <w:t>. Stránka by měla obsahovat vše co jsme si v dnešní lekci ukázali.</w:t>
       </w:r>
     </w:p>
     <w:p>
@@ -252,18 +277,309 @@
           <w:sz w:val="24"/>
           <w:szCs w:val="24"/>
         </w:rPr>
-        <w:t>Tabulka s informacemi</w:t>
+        <w:t>Tabulka s</w:t>
+      </w:r>
+      <w:r>
+        <w:rPr>
+          <w:rFonts w:ascii="Segoe UI" w:eastAsia="Times New Roman" w:hAnsi="Segoe UI" w:cs="Segoe UI"/>
+          <w:color w:val="212529"/>
+          <w:sz w:val="24"/>
+          <w:szCs w:val="24"/>
+        </w:rPr>
+        <w:t> </w:t>
+      </w:r>
+      <w:r>
+        <w:rPr>
+          <w:rFonts w:ascii="Segoe UI" w:eastAsia="Times New Roman" w:hAnsi="Segoe UI" w:cs="Segoe UI"/>
+          <w:color w:val="212529"/>
+          <w:sz w:val="24"/>
+          <w:szCs w:val="24"/>
+        </w:rPr>
+        <w:t>informacemi</w:t>
+      </w:r>
+      <w:r>
+        <w:rPr>
+          <w:rFonts w:ascii="Segoe UI" w:eastAsia="Times New Roman" w:hAnsi="Segoe UI" w:cs="Segoe UI"/>
+          <w:color w:val="212529"/>
+          <w:sz w:val="24"/>
+          <w:szCs w:val="24"/>
+        </w:rPr>
+        <w:t xml:space="preserve"> třeba:</w:t>
       </w:r>
     </w:p>
     <w:p>
       <w:pPr>
-        <w:spacing w:after="0"/>
+        <w:numPr>
+          <w:ilvl w:val="1"/>
+          <w:numId w:val="6"/>
+        </w:numPr>
+        <w:shd w:val="clear" w:color="auto" w:fill="FFFFFF"/>
+        <w:spacing w:before="100" w:beforeAutospacing="1" w:after="100" w:afterAutospacing="1" w:line="240" w:lineRule="auto"/>
+        <w:rPr>
+          <w:rFonts w:ascii="Segoe UI" w:eastAsia="Times New Roman" w:hAnsi="Segoe UI" w:cs="Segoe UI"/>
+          <w:color w:val="212529"/>
+          <w:sz w:val="20"/>
+          <w:szCs w:val="20"/>
+        </w:rPr>
+      </w:pPr>
+      <w:r>
+        <w:rPr>
+          <w:rFonts w:ascii="Segoe UI" w:eastAsia="Times New Roman" w:hAnsi="Segoe UI" w:cs="Segoe UI"/>
+          <w:color w:val="212529"/>
+          <w:sz w:val="20"/>
+          <w:szCs w:val="20"/>
+        </w:rPr>
+        <w:t>Rozpočet</w:t>
+      </w:r>
+    </w:p>
+    <w:p>
+      <w:pPr>
+        <w:numPr>
+          <w:ilvl w:val="1"/>
+          <w:numId w:val="6"/>
+        </w:numPr>
+        <w:shd w:val="clear" w:color="auto" w:fill="FFFFFF"/>
+        <w:spacing w:before="100" w:beforeAutospacing="1" w:after="100" w:afterAutospacing="1" w:line="240" w:lineRule="auto"/>
+        <w:rPr>
+          <w:rFonts w:ascii="Segoe UI" w:eastAsia="Times New Roman" w:hAnsi="Segoe UI" w:cs="Segoe UI"/>
+          <w:color w:val="212529"/>
+          <w:sz w:val="20"/>
+          <w:szCs w:val="20"/>
+        </w:rPr>
+      </w:pPr>
+      <w:r>
+        <w:rPr>
+          <w:rFonts w:ascii="Segoe UI" w:eastAsia="Times New Roman" w:hAnsi="Segoe UI" w:cs="Segoe UI"/>
+          <w:color w:val="212529"/>
+          <w:sz w:val="20"/>
+          <w:szCs w:val="20"/>
+        </w:rPr>
+        <w:t>Tržby</w:t>
+      </w:r>
+    </w:p>
+    <w:p>
+      <w:pPr>
+        <w:numPr>
+          <w:ilvl w:val="1"/>
+          <w:numId w:val="6"/>
+        </w:numPr>
+        <w:shd w:val="clear" w:color="auto" w:fill="FFFFFF"/>
+        <w:spacing w:before="100" w:beforeAutospacing="1" w:after="100" w:afterAutospacing="1" w:line="240" w:lineRule="auto"/>
+        <w:rPr>
+          <w:rFonts w:ascii="Segoe UI" w:eastAsia="Times New Roman" w:hAnsi="Segoe UI" w:cs="Segoe UI"/>
+          <w:color w:val="212529"/>
+          <w:sz w:val="20"/>
+          <w:szCs w:val="20"/>
+        </w:rPr>
+      </w:pPr>
+      <w:r>
+        <w:rPr>
+          <w:rFonts w:ascii="Segoe UI" w:eastAsia="Times New Roman" w:hAnsi="Segoe UI" w:cs="Segoe UI"/>
+          <w:color w:val="212529"/>
+          <w:sz w:val="20"/>
+          <w:szCs w:val="20"/>
+        </w:rPr>
+        <w:t>Hodnocení</w:t>
+      </w:r>
+    </w:p>
+    <w:p>
+      <w:pPr>
+        <w:numPr>
+          <w:ilvl w:val="1"/>
+          <w:numId w:val="6"/>
+        </w:numPr>
+        <w:shd w:val="clear" w:color="auto" w:fill="FFFFFF"/>
+        <w:spacing w:before="100" w:beforeAutospacing="1" w:after="100" w:afterAutospacing="1" w:line="240" w:lineRule="auto"/>
+        <w:rPr>
+          <w:rFonts w:ascii="Segoe UI" w:eastAsia="Times New Roman" w:hAnsi="Segoe UI" w:cs="Segoe UI"/>
+          <w:color w:val="212529"/>
+          <w:sz w:val="20"/>
+          <w:szCs w:val="20"/>
+        </w:rPr>
+      </w:pPr>
+      <w:r>
+        <w:rPr>
+          <w:rFonts w:ascii="Segoe UI" w:eastAsia="Times New Roman" w:hAnsi="Segoe UI" w:cs="Segoe UI"/>
+          <w:color w:val="212529"/>
+          <w:sz w:val="20"/>
+          <w:szCs w:val="20"/>
+        </w:rPr>
+        <w:t>Délka</w:t>
+      </w:r>
+    </w:p>
+    <w:p>
+      <w:pPr>
+        <w:numPr>
+          <w:ilvl w:val="1"/>
+          <w:numId w:val="6"/>
+        </w:numPr>
+        <w:shd w:val="clear" w:color="auto" w:fill="FFFFFF"/>
+        <w:spacing w:before="100" w:beforeAutospacing="1" w:after="100" w:afterAutospacing="1" w:line="240" w:lineRule="auto"/>
+        <w:rPr>
+          <w:rFonts w:ascii="Segoe UI" w:eastAsia="Times New Roman" w:hAnsi="Segoe UI" w:cs="Segoe UI"/>
+          <w:color w:val="212529"/>
+          <w:sz w:val="20"/>
+          <w:szCs w:val="20"/>
+        </w:rPr>
+      </w:pPr>
+      <w:r>
+        <w:rPr>
+          <w:rFonts w:ascii="Segoe UI" w:eastAsia="Times New Roman" w:hAnsi="Segoe UI" w:cs="Segoe UI"/>
+          <w:color w:val="212529"/>
+          <w:sz w:val="20"/>
+          <w:szCs w:val="20"/>
+        </w:rPr>
+        <w:t>Režisér</w:t>
+      </w:r>
+    </w:p>
+    <w:p>
+      <w:pPr>
+        <w:numPr>
+          <w:ilvl w:val="1"/>
+          <w:numId w:val="6"/>
+        </w:numPr>
+        <w:shd w:val="clear" w:color="auto" w:fill="FFFFFF"/>
+        <w:spacing w:before="100" w:beforeAutospacing="1" w:after="100" w:afterAutospacing="1" w:line="240" w:lineRule="auto"/>
+        <w:rPr>
+          <w:rFonts w:ascii="Segoe UI" w:eastAsia="Times New Roman" w:hAnsi="Segoe UI" w:cs="Segoe UI"/>
+          <w:color w:val="212529"/>
+          <w:sz w:val="20"/>
+          <w:szCs w:val="20"/>
+        </w:rPr>
+      </w:pPr>
+      <w:r>
+        <w:rPr>
+          <w:rFonts w:ascii="Segoe UI" w:eastAsia="Times New Roman" w:hAnsi="Segoe UI" w:cs="Segoe UI"/>
+          <w:color w:val="212529"/>
+          <w:sz w:val="20"/>
+          <w:szCs w:val="20"/>
+        </w:rPr>
+        <w:t>Scénárista</w:t>
+      </w:r>
+    </w:p>
+    <w:p>
+      <w:pPr>
+        <w:numPr>
+          <w:ilvl w:val="1"/>
+          <w:numId w:val="6"/>
+        </w:numPr>
+        <w:shd w:val="clear" w:color="auto" w:fill="FFFFFF"/>
+        <w:spacing w:before="100" w:beforeAutospacing="1" w:after="100" w:afterAutospacing="1" w:line="240" w:lineRule="auto"/>
+        <w:rPr>
+          <w:rFonts w:ascii="Segoe UI" w:eastAsia="Times New Roman" w:hAnsi="Segoe UI" w:cs="Segoe UI"/>
+          <w:color w:val="212529"/>
+          <w:sz w:val="20"/>
+          <w:szCs w:val="20"/>
+        </w:rPr>
+      </w:pPr>
+      <w:r>
+        <w:rPr>
+          <w:rFonts w:ascii="Segoe UI" w:eastAsia="Times New Roman" w:hAnsi="Segoe UI" w:cs="Segoe UI"/>
+          <w:color w:val="212529"/>
+          <w:sz w:val="20"/>
+          <w:szCs w:val="20"/>
+        </w:rPr>
+        <w:t>Datum vydání</w:t>
+      </w:r>
+    </w:p>
+    <w:p>
+      <w:pPr>
+        <w:numPr>
+          <w:ilvl w:val="1"/>
+          <w:numId w:val="6"/>
+        </w:numPr>
+        <w:shd w:val="clear" w:color="auto" w:fill="FFFFFF"/>
+        <w:spacing w:before="100" w:beforeAutospacing="1" w:after="100" w:afterAutospacing="1" w:line="240" w:lineRule="auto"/>
+        <w:rPr>
+          <w:rFonts w:ascii="Segoe UI" w:eastAsia="Times New Roman" w:hAnsi="Segoe UI" w:cs="Segoe UI"/>
+          <w:color w:val="212529"/>
+          <w:sz w:val="20"/>
+          <w:szCs w:val="20"/>
+        </w:rPr>
+      </w:pPr>
+      <w:r>
+        <w:rPr>
+          <w:rFonts w:ascii="Segoe UI" w:eastAsia="Times New Roman" w:hAnsi="Segoe UI" w:cs="Segoe UI"/>
+          <w:color w:val="212529"/>
+          <w:sz w:val="20"/>
+          <w:szCs w:val="20"/>
+        </w:rPr>
+        <w:t>Žánr</w:t>
+      </w:r>
+    </w:p>
+    <w:p>
+      <w:pPr>
+        <w:numPr>
+          <w:ilvl w:val="1"/>
+          <w:numId w:val="6"/>
+        </w:numPr>
+        <w:shd w:val="clear" w:color="auto" w:fill="FFFFFF"/>
+        <w:spacing w:before="100" w:beforeAutospacing="1" w:after="100" w:afterAutospacing="1" w:line="240" w:lineRule="auto"/>
+        <w:rPr>
+          <w:rFonts w:ascii="Segoe UI" w:eastAsia="Times New Roman" w:hAnsi="Segoe UI" w:cs="Segoe UI"/>
+          <w:color w:val="212529"/>
+          <w:sz w:val="20"/>
+          <w:szCs w:val="20"/>
+        </w:rPr>
+      </w:pPr>
+      <w:r>
+        <w:rPr>
+          <w:rFonts w:ascii="Segoe UI" w:eastAsia="Times New Roman" w:hAnsi="Segoe UI" w:cs="Segoe UI"/>
+          <w:color w:val="212529"/>
+          <w:sz w:val="20"/>
+          <w:szCs w:val="20"/>
+        </w:rPr>
+        <w:t>Hlavní herecké obsazení</w:t>
+      </w:r>
+    </w:p>
+    <w:p>
+      <w:pPr>
+        <w:numPr>
+          <w:ilvl w:val="1"/>
+          <w:numId w:val="6"/>
+        </w:numPr>
+        <w:shd w:val="clear" w:color="auto" w:fill="FFFFFF"/>
+        <w:spacing w:before="100" w:beforeAutospacing="1" w:after="100" w:afterAutospacing="1" w:line="240" w:lineRule="auto"/>
+        <w:rPr>
+          <w:rFonts w:ascii="Segoe UI" w:eastAsia="Times New Roman" w:hAnsi="Segoe UI" w:cs="Segoe UI"/>
+          <w:color w:val="212529"/>
+          <w:sz w:val="20"/>
+          <w:szCs w:val="20"/>
+        </w:rPr>
+      </w:pPr>
+      <w:r>
+        <w:rPr>
+          <w:rFonts w:ascii="Segoe UI" w:eastAsia="Times New Roman" w:hAnsi="Segoe UI" w:cs="Segoe UI"/>
+          <w:color w:val="212529"/>
+          <w:sz w:val="20"/>
+          <w:szCs w:val="20"/>
+        </w:rPr>
+        <w:t>Jazyk</w:t>
+      </w:r>
+    </w:p>
+    <w:p>
+      <w:pPr>
+        <w:numPr>
+          <w:ilvl w:val="1"/>
+          <w:numId w:val="6"/>
+        </w:numPr>
+        <w:shd w:val="clear" w:color="auto" w:fill="FFFFFF"/>
+        <w:spacing w:before="100" w:beforeAutospacing="1" w:after="0" w:afterAutospacing="1" w:line="240" w:lineRule="auto"/>
         <w:rPr>
           <w:rFonts w:ascii="Times New Roman" w:eastAsia="Times New Roman" w:hAnsi="Times New Roman" w:cs="Times New Roman"/>
           <w:sz w:val="24"/>
           <w:szCs w:val="20"/>
         </w:rPr>
       </w:pPr>
+      <w:r>
+        <w:rPr>
+          <w:rFonts w:ascii="Segoe UI" w:eastAsia="Times New Roman" w:hAnsi="Segoe UI" w:cs="Segoe UI"/>
+          <w:color w:val="212529"/>
+          <w:sz w:val="20"/>
+          <w:szCs w:val="20"/>
+        </w:rPr>
+        <w:t>Země původu</w:t>
+      </w:r>
       <w:r>
         <w:rPr>
           <w:noProof/>
@@ -4352,7 +4668,7 @@
           </mc:Choice>
           <mc:Fallback>
             <w:pict>
-              <v:group w14:anchorId="44D38472" id="Group 438" o:spid="_x0000_s1026" style="position:absolute;margin-left:0;margin-top:20.25pt;width:419.5pt;height:58.85pt;z-index:251658240;mso-position-horizontal-relative:page;mso-position-vertical-relative:page" coordsize="53280,7477" o:gfxdata="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">
+              <v:group w14:anchorId="44D38472" id="Group 438" o:spid="_x0000_s1026" style="position:absolute;left:0;text-align:left;margin-left:0;margin-top:20.25pt;width:419.5pt;height:58.85pt;z-index:251658240;mso-position-horizontal-relative:page;mso-position-vertical-relative:page" coordsize="53280,7477" o:gfxdata="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">
                 <v:shapetype id="_x0000_t75" coordsize="21600,21600" o:spt="75" o:preferrelative="t" path="m@4@5l@4@11@9@11@9@5xe" filled="f" stroked="f">
                   <v:stroke joinstyle="miter"/>
                   <v:formulas>
@@ -4608,18 +4924,6 @@
     </w:p>
     <w:p>
       <w:pPr>
-        <w:spacing w:after="2" w:line="243" w:lineRule="auto"/>
-        <w:jc w:val="both"/>
-      </w:pPr>
-    </w:p>
-    <w:p>
-      <w:pPr>
-        <w:spacing w:after="2" w:line="243" w:lineRule="auto"/>
-        <w:jc w:val="both"/>
-      </w:pPr>
-    </w:p>
-    <w:p>
-      <w:pPr>
         <w:spacing w:after="89"/>
         <w:ind w:right="21"/>
       </w:pPr>
@@ -4644,16 +4948,18 @@
         </w:rPr>
         <w:t xml:space="preserve">do </w:t>
       </w:r>
-      <w:proofErr w:type="spellStart"/>
-      <w:r>
-        <w:rPr>
-          <w:rFonts w:ascii="Times New Roman" w:eastAsia="Times New Roman" w:hAnsi="Times New Roman" w:cs="Times New Roman"/>
-          <w:color w:val="4A96D1"/>
-          <w:sz w:val="28"/>
-        </w:rPr>
-        <w:t>MyStatu</w:t>
-      </w:r>
-      <w:proofErr w:type="spellEnd"/>
+      <w:hyperlink r:id="rId8" w:history="1">
+        <w:proofErr w:type="spellStart"/>
+        <w:r>
+          <w:rPr>
+            <w:rStyle w:val="Hypertextovodkaz"/>
+            <w:rFonts w:ascii="Times New Roman" w:eastAsia="Times New Roman" w:hAnsi="Times New Roman" w:cs="Times New Roman"/>
+            <w:sz w:val="28"/>
+          </w:rPr>
+          <w:t>MyStatu</w:t>
+        </w:r>
+        <w:proofErr w:type="spellEnd"/>
+      </w:hyperlink>
       <w:r>
         <w:rPr>
           <w:rFonts w:ascii="Times New Roman" w:eastAsia="Times New Roman" w:hAnsi="Times New Roman" w:cs="Times New Roman"/>
@@ -4673,7 +4979,7 @@
 </file>
 
 <file path=word/numbering.xml><?xml version="1.0" encoding="utf-8"?>
-<w:numbering xmlns:wpc="http://schemas.microsoft.com/office/word/2010/wordprocessingCanvas" xmlns:cx="http://schemas.microsoft.com/office/drawing/2014/chartex" xmlns:cx1="http://schemas.microsoft.com/office/drawing/2015/9/8/chartex" xmlns:cx2="http://schemas.microsoft.com/office/drawing/2015/10/21/chartex" xmlns:cx3="http://schemas.microsoft.com/office/drawing/2016/5/9/chartex" xmlns:cx4="http://schemas.microsoft.com/office/drawing/2016/5/10/chartex" xmlns:cx5="http://schemas.microsoft.com/office/drawing/2016/5/11/chartex" xmlns:cx6="http://schemas.microsoft.com/office/drawing/2016/5/12/chartex" xmlns:cx7="http://schemas.microsoft.com/office/drawing/2016/5/13/chartex" xmlns:cx8="http://schemas.microsoft.com/office/drawing/2016/5/14/chartex" xmlns:mc="http://schemas.openxmlformats.org/markup-compatibility/2006" xmlns:aink="http://schemas.microsoft.com/office/drawing/2016/ink" xmlns:am3d="http://schemas.microsoft.com/office/drawing/2017/model3d" xmlns:o="urn:schemas-microsoft-com:office:office" xmlns:oel="http://schemas.microsoft.com/office/2019/extlst" xmlns:r="http://schemas.openxmlformats.org/officeDocument/2006/relationships" xmlns:m="http://schemas.openxmlformats.org/officeDocument/2006/math" xmlns:v="urn:schemas-microsoft-com:vml" xmlns:wp14="http://schemas.microsoft.com/office/word/2010/wordprocessingDrawing" xmlns:wp="http://schemas.openxmlformats.org/drawingml/2006/wordprocessingDrawing" xmlns:w10="urn:schemas-microsoft-com:office:word" xmlns:w="http://schemas.openxmlformats.org/wordprocessingml/2006/main" xmlns:w14="http://schemas.microsoft.com/office/word/2010/wordml" xmlns:w15="http://schemas.microsoft.com/office/word/2012/wordml" xmlns:w16cex="http://schemas.microsoft.com/office/word/2018/wordml/cex" xmlns:w16cid="http://schemas.microsoft.com/office/word/2016/wordml/cid" xmlns:w16="http://schemas.microsoft.com/office/word/2018/wordml" xmlns:w16sdtdh="http://schemas.microsoft.com/office/word/2020/wordml/sdtdatahash" xmlns:w16se="http://schemas.microsoft.com/office/word/2015/wordml/symex" xmlns:wpg="http://schemas.microsoft.com/office/word/2010/wordprocessingGroup" xmlns:wpi="http://schemas.microsoft.com/office/word/2010/wordprocessingInk" xmlns:wne="http://schemas.microsoft.com/office/word/2006/wordml" xmlns:wps="http://schemas.microsoft.com/office/word/2010/wordprocessingShape" mc:Ignorable="w14 w15 w16se w16cid w16 w16cex w16sdtdh wp14">
+<w:numbering xmlns:wpc="http://schemas.microsoft.com/office/word/2010/wordprocessingCanvas" xmlns:cx="http://schemas.microsoft.com/office/drawing/2014/chartex" xmlns:cx1="http://schemas.microsoft.com/office/drawing/2015/9/8/chartex" xmlns:cx2="http://schemas.microsoft.com/office/drawing/2015/10/21/chartex" xmlns:cx3="http://schemas.microsoft.com/office/drawing/2016/5/9/chartex" xmlns:cx4="http://schemas.microsoft.com/office/drawing/2016/5/10/chartex" xmlns:cx5="http://schemas.microsoft.com/office/drawing/2016/5/11/chartex" xmlns:cx6="http://schemas.microsoft.com/office/drawing/2016/5/12/chartex" xmlns:cx7="http://schemas.microsoft.com/office/drawing/2016/5/13/chartex" xmlns:cx8="http://schemas.microsoft.com/office/drawing/2016/5/14/chartex" xmlns:mc="http://schemas.openxmlformats.org/markup-compatibility/2006" xmlns:aink="http://schemas.microsoft.com/office/drawing/2016/ink" xmlns:am3d="http://schemas.microsoft.com/office/drawing/2017/model3d" xmlns:o="urn:schemas-microsoft-com:office:office" xmlns:r="http://schemas.openxmlformats.org/officeDocument/2006/relationships" xmlns:m="http://schemas.openxmlformats.org/officeDocument/2006/math" xmlns:v="urn:schemas-microsoft-com:vml" xmlns:wp14="http://schemas.microsoft.com/office/word/2010/wordprocessingDrawing" xmlns:wp="http://schemas.openxmlformats.org/drawingml/2006/wordprocessingDrawing" xmlns:w10="urn:schemas-microsoft-com:office:word" xmlns:w="http://schemas.openxmlformats.org/wordprocessingml/2006/main" xmlns:w14="http://schemas.microsoft.com/office/word/2010/wordml" xmlns:w15="http://schemas.microsoft.com/office/word/2012/wordml" xmlns:w16cex="http://schemas.microsoft.com/office/word/2018/wordml/cex" xmlns:w16cid="http://schemas.microsoft.com/office/word/2016/wordml/cid" xmlns:w16="http://schemas.microsoft.com/office/word/2018/wordml" xmlns:w16sdtdh="http://schemas.microsoft.com/office/word/2020/wordml/sdtdatahash" xmlns:w16se="http://schemas.microsoft.com/office/word/2015/wordml/symex" xmlns:wpg="http://schemas.microsoft.com/office/word/2010/wordprocessingGroup" xmlns:wpi="http://schemas.microsoft.com/office/word/2010/wordprocessingInk" xmlns:wne="http://schemas.microsoft.com/office/word/2006/wordml" xmlns:wps="http://schemas.microsoft.com/office/word/2010/wordprocessingShape" mc:Ignorable="w14 w15 w16se w16cid w16 w16cex w16sdtdh wp14">
   <w:abstractNum w:abstractNumId="0" w15:restartNumberingAfterBreak="0">
     <w:nsid w:val="08EF644A"/>
     <w:multiLevelType w:val="multilevel"/>
@@ -4694,7 +5000,7 @@
         <w:sz w:val="20"/>
       </w:rPr>
     </w:lvl>
-    <w:lvl w:ilvl="1" w:tentative="1">
+    <w:lvl w:ilvl="1">
       <w:start w:val="1"/>
       <w:numFmt w:val="bullet"/>
       <w:lvlText w:val="o"/>
@@ -5312,6 +5618,155 @@
     </w:lvl>
   </w:abstractNum>
   <w:abstractNum w:abstractNumId="5" w15:restartNumberingAfterBreak="0">
+    <w:nsid w:val="5003471E"/>
+    <w:multiLevelType w:val="multilevel"/>
+    <w:tmpl w:val="2DB62F7C"/>
+    <w:lvl w:ilvl="0">
+      <w:start w:val="1"/>
+      <w:numFmt w:val="bullet"/>
+      <w:lvlText w:val=""/>
+      <w:lvlJc w:val="left"/>
+      <w:pPr>
+        <w:tabs>
+          <w:tab w:val="num" w:pos="720"/>
+        </w:tabs>
+        <w:ind w:left="720" w:hanging="360"/>
+      </w:pPr>
+      <w:rPr>
+        <w:rFonts w:ascii="Symbol" w:hAnsi="Symbol" w:hint="default"/>
+        <w:sz w:val="20"/>
+      </w:rPr>
+    </w:lvl>
+    <w:lvl w:ilvl="1" w:tentative="1">
+      <w:start w:val="1"/>
+      <w:numFmt w:val="bullet"/>
+      <w:lvlText w:val="o"/>
+      <w:lvlJc w:val="left"/>
+      <w:pPr>
+        <w:tabs>
+          <w:tab w:val="num" w:pos="1440"/>
+        </w:tabs>
+        <w:ind w:left="1440" w:hanging="360"/>
+      </w:pPr>
+      <w:rPr>
+        <w:rFonts w:ascii="Courier New" w:hAnsi="Courier New" w:hint="default"/>
+        <w:sz w:val="20"/>
+      </w:rPr>
+    </w:lvl>
+    <w:lvl w:ilvl="2" w:tentative="1">
+      <w:start w:val="1"/>
+      <w:numFmt w:val="bullet"/>
+      <w:lvlText w:val=""/>
+      <w:lvlJc w:val="left"/>
+      <w:pPr>
+        <w:tabs>
+          <w:tab w:val="num" w:pos="2160"/>
+        </w:tabs>
+        <w:ind w:left="2160" w:hanging="360"/>
+      </w:pPr>
+      <w:rPr>
+        <w:rFonts w:ascii="Wingdings" w:hAnsi="Wingdings" w:hint="default"/>
+        <w:sz w:val="20"/>
+      </w:rPr>
+    </w:lvl>
+    <w:lvl w:ilvl="3" w:tentative="1">
+      <w:start w:val="1"/>
+      <w:numFmt w:val="bullet"/>
+      <w:lvlText w:val=""/>
+      <w:lvlJc w:val="left"/>
+      <w:pPr>
+        <w:tabs>
+          <w:tab w:val="num" w:pos="2880"/>
+        </w:tabs>
+        <w:ind w:left="2880" w:hanging="360"/>
+      </w:pPr>
+      <w:rPr>
+        <w:rFonts w:ascii="Wingdings" w:hAnsi="Wingdings" w:hint="default"/>
+        <w:sz w:val="20"/>
+      </w:rPr>
+    </w:lvl>
+    <w:lvl w:ilvl="4" w:tentative="1">
+      <w:start w:val="1"/>
+      <w:numFmt w:val="bullet"/>
+      <w:lvlText w:val=""/>
+      <w:lvlJc w:val="left"/>
+      <w:pPr>
+        <w:tabs>
+          <w:tab w:val="num" w:pos="3600"/>
+        </w:tabs>
+        <w:ind w:left="3600" w:hanging="360"/>
+      </w:pPr>
+      <w:rPr>
+        <w:rFonts w:ascii="Wingdings" w:hAnsi="Wingdings" w:hint="default"/>
+        <w:sz w:val="20"/>
+      </w:rPr>
+    </w:lvl>
+    <w:lvl w:ilvl="5" w:tentative="1">
+      <w:start w:val="1"/>
+      <w:numFmt w:val="bullet"/>
+      <w:lvlText w:val=""/>
+      <w:lvlJc w:val="left"/>
+      <w:pPr>
+        <w:tabs>
+          <w:tab w:val="num" w:pos="4320"/>
+        </w:tabs>
+        <w:ind w:left="4320" w:hanging="360"/>
+      </w:pPr>
+      <w:rPr>
+        <w:rFonts w:ascii="Wingdings" w:hAnsi="Wingdings" w:hint="default"/>
+        <w:sz w:val="20"/>
+      </w:rPr>
+    </w:lvl>
+    <w:lvl w:ilvl="6" w:tentative="1">
+      <w:start w:val="1"/>
+      <w:numFmt w:val="bullet"/>
+      <w:lvlText w:val=""/>
+      <w:lvlJc w:val="left"/>
+      <w:pPr>
+        <w:tabs>
+          <w:tab w:val="num" w:pos="5040"/>
+        </w:tabs>
+        <w:ind w:left="5040" w:hanging="360"/>
+      </w:pPr>
+      <w:rPr>
+        <w:rFonts w:ascii="Wingdings" w:hAnsi="Wingdings" w:hint="default"/>
+        <w:sz w:val="20"/>
+      </w:rPr>
+    </w:lvl>
+    <w:lvl w:ilvl="7" w:tentative="1">
+      <w:start w:val="1"/>
+      <w:numFmt w:val="bullet"/>
+      <w:lvlText w:val=""/>
+      <w:lvlJc w:val="left"/>
+      <w:pPr>
+        <w:tabs>
+          <w:tab w:val="num" w:pos="5760"/>
+        </w:tabs>
+        <w:ind w:left="5760" w:hanging="360"/>
+      </w:pPr>
+      <w:rPr>
+        <w:rFonts w:ascii="Wingdings" w:hAnsi="Wingdings" w:hint="default"/>
+        <w:sz w:val="20"/>
+      </w:rPr>
+    </w:lvl>
+    <w:lvl w:ilvl="8" w:tentative="1">
+      <w:start w:val="1"/>
+      <w:numFmt w:val="bullet"/>
+      <w:lvlText w:val=""/>
+      <w:lvlJc w:val="left"/>
+      <w:pPr>
+        <w:tabs>
+          <w:tab w:val="num" w:pos="6480"/>
+        </w:tabs>
+        <w:ind w:left="6480" w:hanging="360"/>
+      </w:pPr>
+      <w:rPr>
+        <w:rFonts w:ascii="Wingdings" w:hAnsi="Wingdings" w:hint="default"/>
+        <w:sz w:val="20"/>
+      </w:rPr>
+    </w:lvl>
+  </w:abstractNum>
+  <w:abstractNum w:abstractNumId="6" w15:restartNumberingAfterBreak="0">
     <w:nsid w:val="705C3CA4"/>
     <w:multiLevelType w:val="hybridMultilevel"/>
     <w:tmpl w:val="5A783DF2"/>
@@ -5424,23 +5879,26 @@
       </w:rPr>
     </w:lvl>
   </w:abstractNum>
-  <w:num w:numId="1" w16cid:durableId="268853562">
+  <w:num w:numId="1">
     <w:abstractNumId w:val="3"/>
   </w:num>
-  <w:num w:numId="2" w16cid:durableId="499736659">
+  <w:num w:numId="2">
     <w:abstractNumId w:val="4"/>
   </w:num>
-  <w:num w:numId="3" w16cid:durableId="1034427259">
+  <w:num w:numId="3">
     <w:abstractNumId w:val="1"/>
   </w:num>
-  <w:num w:numId="4" w16cid:durableId="1573540198">
-    <w:abstractNumId w:val="5"/>
+  <w:num w:numId="4">
+    <w:abstractNumId w:val="6"/>
   </w:num>
-  <w:num w:numId="5" w16cid:durableId="1634367312">
+  <w:num w:numId="5">
     <w:abstractNumId w:val="2"/>
   </w:num>
-  <w:num w:numId="6" w16cid:durableId="1201822142">
+  <w:num w:numId="6">
     <w:abstractNumId w:val="0"/>
+  </w:num>
+  <w:num w:numId="7">
+    <w:abstractNumId w:val="5"/>
   </w:num>
 </w:numbering>
 </file>

</xml_diff>